<commit_message>
Added a comment to the report
</commit_message>
<xml_diff>
--- a/Report/dsaie_report_v0.docx
+++ b/Report/dsaie_report_v0.docx
@@ -1334,7 +1334,18 @@
                                 <w:sz w:val="18"/>
                                 <w:szCs w:val="18"/>
                               </w:rPr>
-                              <w:t>applied during tr</w:t>
+                              <w:t xml:space="preserve">applied during </w:t>
+                            </w:r>
+                            <w:proofErr w:type="gramStart"/>
+                            <w:r>
+                              <w:rPr>
+                                <w:i/>
+                                <w:iCs/>
+                                <w:color w:val="44546A" w:themeColor="text2"/>
+                                <w:sz w:val="18"/>
+                                <w:szCs w:val="18"/>
+                              </w:rPr>
+                              <w:t>tr</w:t>
                             </w:r>
                             <w:r>
                               <w:rPr>
@@ -1346,6 +1357,7 @@
                               </w:rPr>
                               <w:t>aining</w:t>
                             </w:r>
+                            <w:proofErr w:type="gramEnd"/>
                           </w:p>
                         </w:txbxContent>
                       </wps:txbx>
@@ -1452,7 +1464,18 @@
                           <w:sz w:val="18"/>
                           <w:szCs w:val="18"/>
                         </w:rPr>
-                        <w:t>applied during tr</w:t>
+                        <w:t xml:space="preserve">applied during </w:t>
+                      </w:r>
+                      <w:proofErr w:type="gramStart"/>
+                      <w:r>
+                        <w:rPr>
+                          <w:i/>
+                          <w:iCs/>
+                          <w:color w:val="44546A" w:themeColor="text2"/>
+                          <w:sz w:val="18"/>
+                          <w:szCs w:val="18"/>
+                        </w:rPr>
+                        <w:t>tr</w:t>
                       </w:r>
                       <w:r>
                         <w:rPr>
@@ -1464,6 +1487,7 @@
                         </w:rPr>
                         <w:t>aining</w:t>
                       </w:r>
+                      <w:proofErr w:type="gramEnd"/>
                     </w:p>
                   </w:txbxContent>
                 </v:textbox>
@@ -1509,11 +1533,35 @@
           <w:lang w:val="en-GB"/>
         </w:rPr>
       </w:pPr>
+      <w:commentRangeStart w:id="6"/>
+      <w:commentRangeStart w:id="7"/>
+      <w:commentRangeStart w:id="8"/>
       <w:r>
         <w:rPr>
           <w:lang w:val="en-GB"/>
         </w:rPr>
         <w:t>2 dynamic inputs: The WD and the q of the previous timestep</w:t>
+      </w:r>
+      <w:commentRangeEnd w:id="6"/>
+      <w:r>
+        <w:rPr>
+          <w:rStyle w:val="CommentReference"/>
+        </w:rPr>
+        <w:commentReference w:id="6"/>
+      </w:r>
+      <w:commentRangeEnd w:id="7"/>
+      <w:r>
+        <w:rPr>
+          <w:rStyle w:val="CommentReference"/>
+        </w:rPr>
+        <w:commentReference w:id="7"/>
+      </w:r>
+      <w:commentRangeEnd w:id="8"/>
+      <w:r>
+        <w:rPr>
+          <w:rStyle w:val="CommentReference"/>
+        </w:rPr>
+        <w:commentReference w:id="8"/>
       </w:r>
     </w:p>
     <w:p>
@@ -1919,8 +1967,20 @@
                                 <w:sz w:val="18"/>
                                 <w:szCs w:val="18"/>
                               </w:rPr>
-                              <w:t xml:space="preserve"> testing</w:t>
+                              <w:t xml:space="preserve"> </w:t>
                             </w:r>
+                            <w:proofErr w:type="gramStart"/>
+                            <w:r>
+                              <w:rPr>
+                                <w:i/>
+                                <w:iCs/>
+                                <w:color w:val="44546A" w:themeColor="text2"/>
+                                <w:sz w:val="18"/>
+                                <w:szCs w:val="18"/>
+                              </w:rPr>
+                              <w:t>testing</w:t>
+                            </w:r>
+                            <w:proofErr w:type="gramEnd"/>
                           </w:p>
                         </w:txbxContent>
                       </wps:txbx>
@@ -2033,8 +2093,20 @@
                           <w:sz w:val="18"/>
                           <w:szCs w:val="18"/>
                         </w:rPr>
-                        <w:t xml:space="preserve"> testing</w:t>
+                        <w:t xml:space="preserve"> </w:t>
                       </w:r>
+                      <w:proofErr w:type="gramStart"/>
+                      <w:r>
+                        <w:rPr>
+                          <w:i/>
+                          <w:iCs/>
+                          <w:color w:val="44546A" w:themeColor="text2"/>
+                          <w:sz w:val="18"/>
+                          <w:szCs w:val="18"/>
+                        </w:rPr>
+                        <w:t>testing</w:t>
+                      </w:r>
+                      <w:proofErr w:type="gramEnd"/>
                     </w:p>
                   </w:txbxContent>
                 </v:textbox>
@@ -2312,7 +2384,7 @@
           <w:lang w:val="en-GB"/>
         </w:rPr>
       </w:pPr>
-      <w:bookmarkStart w:id="6" w:name="_Toc154066172"/>
+      <w:bookmarkStart w:id="9" w:name="_Toc154066172"/>
       <w:r>
         <w:rPr>
           <w:bCs/>
@@ -2328,7 +2400,7 @@
         </w:rPr>
         <w:t>LSTM</w:t>
       </w:r>
-      <w:bookmarkEnd w:id="6"/>
+      <w:bookmarkEnd w:id="9"/>
     </w:p>
     <w:p>
       <w:pPr>
@@ -2355,7 +2427,7 @@
           <w:lang w:val="en-GB"/>
         </w:rPr>
       </w:pPr>
-      <w:bookmarkStart w:id="7" w:name="_Toc154066173"/>
+      <w:bookmarkStart w:id="10" w:name="_Toc154066173"/>
       <w:r>
         <w:rPr>
           <w:bCs/>
@@ -2363,7 +2435,7 @@
         </w:rPr>
         <w:t>GNN</w:t>
       </w:r>
-      <w:bookmarkEnd w:id="7"/>
+      <w:bookmarkEnd w:id="10"/>
     </w:p>
     <w:p>
       <w:pPr>
@@ -2396,14 +2468,14 @@
           <w:lang w:val="en-GB"/>
         </w:rPr>
       </w:pPr>
-      <w:bookmarkStart w:id="8" w:name="_Toc154066174"/>
+      <w:bookmarkStart w:id="11" w:name="_Toc154066174"/>
       <w:r>
         <w:rPr>
           <w:lang w:val="en-GB"/>
         </w:rPr>
         <w:t>Results</w:t>
       </w:r>
-      <w:bookmarkEnd w:id="8"/>
+      <w:bookmarkEnd w:id="11"/>
     </w:p>
     <w:p>
       <w:pPr>
@@ -2436,14 +2508,14 @@
           <w:lang w:val="en-GB"/>
         </w:rPr>
       </w:pPr>
-      <w:bookmarkStart w:id="9" w:name="_Toc154066175"/>
+      <w:bookmarkStart w:id="12" w:name="_Toc154066175"/>
       <w:r>
         <w:rPr>
           <w:lang w:val="en-GB"/>
         </w:rPr>
         <w:t>Conclusions/recommendations</w:t>
       </w:r>
-      <w:bookmarkEnd w:id="9"/>
+      <w:bookmarkEnd w:id="12"/>
     </w:p>
     <w:p>
       <w:pPr>
@@ -2478,7 +2550,7 @@
         <w:br w:type="page"/>
       </w:r>
     </w:p>
-    <w:bookmarkStart w:id="10" w:name="_Toc154066176" w:displacedByCustomXml="next"/>
+    <w:bookmarkStart w:id="13" w:name="_Toc154066176" w:displacedByCustomXml="next"/>
     <w:sdt>
       <w:sdtPr>
         <w:rPr>
@@ -2510,14 +2582,13 @@
             </w:rPr>
             <w:t>References</w:t>
           </w:r>
-          <w:bookmarkEnd w:id="10"/>
+          <w:bookmarkEnd w:id="13"/>
         </w:p>
         <w:sdt>
           <w:sdtPr>
             <w:id w:val="-573587230"/>
             <w:bibliography/>
           </w:sdtPr>
-          <w:sdtEndPr/>
           <w:sdtContent>
             <w:p>
               <w:r>
@@ -2575,7 +2646,7 @@
           <w:lang w:val="en-GB"/>
         </w:rPr>
       </w:pPr>
-      <w:bookmarkStart w:id="11" w:name="_Toc154066177"/>
+      <w:bookmarkStart w:id="14" w:name="_Toc154066177"/>
       <w:r>
         <w:rPr>
           <w:lang w:val="en-GB"/>
@@ -2583,7 +2654,7 @@
         <w:lastRenderedPageBreak/>
         <w:t>Appendix A: [placeholder]</w:t>
       </w:r>
-      <w:bookmarkEnd w:id="11"/>
+      <w:bookmarkEnd w:id="14"/>
     </w:p>
     <w:p>
       <w:pPr>
@@ -2680,24 +2751,83 @@
       </w:r>
     </w:p>
   </w:comment>
+  <w:comment w:id="6" w:author="Lucas Terlinden-Ruhl Ecuyer" w:date="2023-12-22T12:27:00Z" w:initials="LT">
+    <w:p>
+      <w:pPr>
+        <w:pStyle w:val="CommentText"/>
+      </w:pPr>
+      <w:r>
+        <w:rPr>
+          <w:rStyle w:val="CommentReference"/>
+        </w:rPr>
+        <w:annotationRef/>
+      </w:r>
+      <w:r>
+        <w:t xml:space="preserve">I don’t think this is true for a CNN, only for a conv </w:t>
+      </w:r>
+      <w:proofErr w:type="gramStart"/>
+      <w:r>
+        <w:t>LSTM</w:t>
+      </w:r>
+      <w:proofErr w:type="gramEnd"/>
+    </w:p>
+  </w:comment>
+  <w:comment w:id="7" w:author="Lucas Terlinden-Ruhl Ecuyer" w:date="2023-12-22T12:28:00Z" w:initials="LT">
+    <w:p>
+      <w:pPr>
+        <w:pStyle w:val="CommentText"/>
+      </w:pPr>
+      <w:r>
+        <w:rPr>
+          <w:rStyle w:val="CommentReference"/>
+        </w:rPr>
+        <w:annotationRef/>
+      </w:r>
+      <w:r>
+        <w:t>A CNN will predict all outputs at once I think.</w:t>
+      </w:r>
+    </w:p>
+  </w:comment>
+  <w:comment w:id="8" w:author="Lucas Terlinden-Ruhl Ecuyer" w:date="2023-12-22T12:28:00Z" w:initials="LT">
+    <w:p>
+      <w:pPr>
+        <w:pStyle w:val="CommentText"/>
+      </w:pPr>
+      <w:r>
+        <w:rPr>
+          <w:rStyle w:val="CommentReference"/>
+        </w:rPr>
+        <w:annotationRef/>
+      </w:r>
+    </w:p>
+  </w:comment>
 </w:comments>
 </file>
 
 <file path=word/commentsExtended.xml><?xml version="1.0" encoding="utf-8"?>
 <w15:commentsEx xmlns:wpc="http://schemas.microsoft.com/office/word/2010/wordprocessingCanvas" xmlns:cx="http://schemas.microsoft.com/office/drawing/2014/chartex" xmlns:cx1="http://schemas.microsoft.com/office/drawing/2015/9/8/chartex" xmlns:cx2="http://schemas.microsoft.com/office/drawing/2015/10/21/chartex" xmlns:cx3="http://schemas.microsoft.com/office/drawing/2016/5/9/chartex" xmlns:cx4="http://schemas.microsoft.com/office/drawing/2016/5/10/chartex" xmlns:cx5="http://schemas.microsoft.com/office/drawing/2016/5/11/chartex" xmlns:cx6="http://schemas.microsoft.com/office/drawing/2016/5/12/chartex" xmlns:cx7="http://schemas.microsoft.com/office/drawing/2016/5/13/chartex" xmlns:cx8="http://schemas.microsoft.com/office/drawing/2016/5/14/chartex" xmlns:mc="http://schemas.openxmlformats.org/markup-compatibility/2006" xmlns:aink="http://schemas.microsoft.com/office/drawing/2016/ink" xmlns:am3d="http://schemas.microsoft.com/office/drawing/2017/model3d" xmlns:o="urn:schemas-microsoft-com:office:office" xmlns:oel="http://schemas.microsoft.com/office/2019/extlst" xmlns:r="http://schemas.openxmlformats.org/officeDocument/2006/relationships" xmlns:m="http://schemas.openxmlformats.org/officeDocument/2006/math" xmlns:v="urn:schemas-microsoft-com:vml" xmlns:wp14="http://schemas.microsoft.com/office/word/2010/wordprocessingDrawing" xmlns:wp="http://schemas.openxmlformats.org/drawingml/2006/wordprocessingDrawing" xmlns:w10="urn:schemas-microsoft-com:office:word" xmlns:w="http://schemas.openxmlformats.org/wordprocessingml/2006/main" xmlns:w14="http://schemas.microsoft.com/office/word/2010/wordml" xmlns:w15="http://schemas.microsoft.com/office/word/2012/wordml" xmlns:w16cex="http://schemas.microsoft.com/office/word/2018/wordml/cex" xmlns:w16cid="http://schemas.microsoft.com/office/word/2016/wordml/cid" xmlns:w16="http://schemas.microsoft.com/office/word/2018/wordml" xmlns:w16sdtdh="http://schemas.microsoft.com/office/word/2020/wordml/sdtdatahash" xmlns:w16se="http://schemas.microsoft.com/office/word/2015/wordml/symex" xmlns:wpg="http://schemas.microsoft.com/office/word/2010/wordprocessingGroup" xmlns:wpi="http://schemas.microsoft.com/office/word/2010/wordprocessingInk" xmlns:wne="http://schemas.microsoft.com/office/word/2006/wordml" xmlns:wps="http://schemas.microsoft.com/office/word/2010/wordprocessingShape" mc:Ignorable="w14 w15 w16se w16cid w16 w16cex w16sdtdh wp14">
   <w15:commentEx w15:paraId="6C36C0BF" w15:done="0"/>
+  <w15:commentEx w15:paraId="6C76A6FB" w15:done="0"/>
+  <w15:commentEx w15:paraId="0CA1D0AF" w15:paraIdParent="6C76A6FB" w15:done="0"/>
+  <w15:commentEx w15:paraId="53952F85" w15:paraIdParent="6C76A6FB" w15:done="0"/>
 </w15:commentsEx>
 </file>
 
 <file path=word/commentsExtensible.xml><?xml version="1.0" encoding="utf-8"?>
 <w16cex:commentsExtensible xmlns:wpc="http://schemas.microsoft.com/office/word/2010/wordprocessingCanvas" xmlns:cx="http://schemas.microsoft.com/office/drawing/2014/chartex" xmlns:cx1="http://schemas.microsoft.com/office/drawing/2015/9/8/chartex" xmlns:cx2="http://schemas.microsoft.com/office/drawing/2015/10/21/chartex" xmlns:cx3="http://schemas.microsoft.com/office/drawing/2016/5/9/chartex" xmlns:cx4="http://schemas.microsoft.com/office/drawing/2016/5/10/chartex" xmlns:cx5="http://schemas.microsoft.com/office/drawing/2016/5/11/chartex" xmlns:cx6="http://schemas.microsoft.com/office/drawing/2016/5/12/chartex" xmlns:cx7="http://schemas.microsoft.com/office/drawing/2016/5/13/chartex" xmlns:cx8="http://schemas.microsoft.com/office/drawing/2016/5/14/chartex" xmlns:cr="http://schemas.microsoft.com/office/comments/2020/reactions" xmlns:mc="http://schemas.openxmlformats.org/markup-compatibility/2006" xmlns:aink="http://schemas.microsoft.com/office/drawing/2016/ink" xmlns:am3d="http://schemas.microsoft.com/office/drawing/2017/model3d" xmlns:o="urn:schemas-microsoft-com:office:office" xmlns:oel="http://schemas.microsoft.com/office/2019/extlst" xmlns:r="http://schemas.openxmlformats.org/officeDocument/2006/relationships" xmlns:m="http://schemas.openxmlformats.org/officeDocument/2006/math" xmlns:v="urn:schemas-microsoft-com:vml" xmlns:wp14="http://schemas.microsoft.com/office/word/2010/wordprocessingDrawing" xmlns:wp="http://schemas.openxmlformats.org/drawingml/2006/wordprocessingDrawing" xmlns:w10="urn:schemas-microsoft-com:office:word" xmlns:w="http://schemas.openxmlformats.org/wordprocessingml/2006/main" xmlns:w14="http://schemas.microsoft.com/office/word/2010/wordml" xmlns:w15="http://schemas.microsoft.com/office/word/2012/wordml" xmlns:w16cex="http://schemas.microsoft.com/office/word/2018/wordml/cex" xmlns:w16cid="http://schemas.microsoft.com/office/word/2016/wordml/cid" xmlns:w16="http://schemas.microsoft.com/office/word/2018/wordml" xmlns:w16sdtdh="http://schemas.microsoft.com/office/word/2020/wordml/sdtdatahash" xmlns:w16se="http://schemas.microsoft.com/office/word/2015/wordml/symex" xmlns:wpg="http://schemas.microsoft.com/office/word/2010/wordprocessingGroup" xmlns:wpi="http://schemas.microsoft.com/office/word/2010/wordprocessingInk" xmlns:wne="http://schemas.microsoft.com/office/word/2006/wordml" xmlns:wps="http://schemas.microsoft.com/office/word/2010/wordprocessingShape" mc:Ignorable="w14 w15 w16se w16cid w16 w16cex w16sdtdh cr wp14">
   <w16cex:commentExtensible w16cex:durableId="62F1D0AC" w16cex:dateUtc="2023-12-21T13:50:00Z"/>
+  <w16cex:commentExtensible w16cex:durableId="304913EC" w16cex:dateUtc="2023-12-22T11:27:00Z"/>
+  <w16cex:commentExtensible w16cex:durableId="1488F200" w16cex:dateUtc="2023-12-22T11:28:00Z"/>
+  <w16cex:commentExtensible w16cex:durableId="5E2B2B83" w16cex:dateUtc="2023-12-22T11:28:00Z"/>
 </w16cex:commentsExtensible>
 </file>
 
 <file path=word/commentsIds.xml><?xml version="1.0" encoding="utf-8"?>
 <w16cid:commentsIds xmlns:wpc="http://schemas.microsoft.com/office/word/2010/wordprocessingCanvas" xmlns:cx="http://schemas.microsoft.com/office/drawing/2014/chartex" xmlns:cx1="http://schemas.microsoft.com/office/drawing/2015/9/8/chartex" xmlns:cx2="http://schemas.microsoft.com/office/drawing/2015/10/21/chartex" xmlns:cx3="http://schemas.microsoft.com/office/drawing/2016/5/9/chartex" xmlns:cx4="http://schemas.microsoft.com/office/drawing/2016/5/10/chartex" xmlns:cx5="http://schemas.microsoft.com/office/drawing/2016/5/11/chartex" xmlns:cx6="http://schemas.microsoft.com/office/drawing/2016/5/12/chartex" xmlns:cx7="http://schemas.microsoft.com/office/drawing/2016/5/13/chartex" xmlns:cx8="http://schemas.microsoft.com/office/drawing/2016/5/14/chartex" xmlns:mc="http://schemas.openxmlformats.org/markup-compatibility/2006" xmlns:aink="http://schemas.microsoft.com/office/drawing/2016/ink" xmlns:am3d="http://schemas.microsoft.com/office/drawing/2017/model3d" xmlns:o="urn:schemas-microsoft-com:office:office" xmlns:oel="http://schemas.microsoft.com/office/2019/extlst" xmlns:r="http://schemas.openxmlformats.org/officeDocument/2006/relationships" xmlns:m="http://schemas.openxmlformats.org/officeDocument/2006/math" xmlns:v="urn:schemas-microsoft-com:vml" xmlns:wp14="http://schemas.microsoft.com/office/word/2010/wordprocessingDrawing" xmlns:wp="http://schemas.openxmlformats.org/drawingml/2006/wordprocessingDrawing" xmlns:w10="urn:schemas-microsoft-com:office:word" xmlns:w="http://schemas.openxmlformats.org/wordprocessingml/2006/main" xmlns:w14="http://schemas.microsoft.com/office/word/2010/wordml" xmlns:w15="http://schemas.microsoft.com/office/word/2012/wordml" xmlns:w16cex="http://schemas.microsoft.com/office/word/2018/wordml/cex" xmlns:w16cid="http://schemas.microsoft.com/office/word/2016/wordml/cid" xmlns:w16="http://schemas.microsoft.com/office/word/2018/wordml" xmlns:w16sdtdh="http://schemas.microsoft.com/office/word/2020/wordml/sdtdatahash" xmlns:w16se="http://schemas.microsoft.com/office/word/2015/wordml/symex" xmlns:wpg="http://schemas.microsoft.com/office/word/2010/wordprocessingGroup" xmlns:wpi="http://schemas.microsoft.com/office/word/2010/wordprocessingInk" xmlns:wne="http://schemas.microsoft.com/office/word/2006/wordml" xmlns:wps="http://schemas.microsoft.com/office/word/2010/wordprocessingShape" mc:Ignorable="w14 w15 w16se w16cid w16 w16cex w16sdtdh wp14">
   <w16cid:commentId w16cid:paraId="6C36C0BF" w16cid:durableId="62F1D0AC"/>
+  <w16cid:commentId w16cid:paraId="6C76A6FB" w16cid:durableId="304913EC"/>
+  <w16cid:commentId w16cid:paraId="0CA1D0AF" w16cid:durableId="1488F200"/>
+  <w16cid:commentId w16cid:paraId="53952F85" w16cid:durableId="5E2B2B83"/>
 </w16cid:commentsIds>
 </file>
 
@@ -2769,7 +2899,6 @@
           <w:docPartUnique/>
         </w:docPartObj>
       </w:sdtPr>
-      <w:sdtEndPr/>
       <w:sdtContent>
         <w:r>
           <w:rPr>
@@ -4683,6 +4812,9 @@
 <w15:people xmlns:wpc="http://schemas.microsoft.com/office/word/2010/wordprocessingCanvas" xmlns:cx="http://schemas.microsoft.com/office/drawing/2014/chartex" xmlns:cx1="http://schemas.microsoft.com/office/drawing/2015/9/8/chartex" xmlns:cx2="http://schemas.microsoft.com/office/drawing/2015/10/21/chartex" xmlns:cx3="http://schemas.microsoft.com/office/drawing/2016/5/9/chartex" xmlns:cx4="http://schemas.microsoft.com/office/drawing/2016/5/10/chartex" xmlns:cx5="http://schemas.microsoft.com/office/drawing/2016/5/11/chartex" xmlns:cx6="http://schemas.microsoft.com/office/drawing/2016/5/12/chartex" xmlns:cx7="http://schemas.microsoft.com/office/drawing/2016/5/13/chartex" xmlns:cx8="http://schemas.microsoft.com/office/drawing/2016/5/14/chartex" xmlns:mc="http://schemas.openxmlformats.org/markup-compatibility/2006" xmlns:aink="http://schemas.microsoft.com/office/drawing/2016/ink" xmlns:am3d="http://schemas.microsoft.com/office/drawing/2017/model3d" xmlns:o="urn:schemas-microsoft-com:office:office" xmlns:oel="http://schemas.microsoft.com/office/2019/extlst" xmlns:r="http://schemas.openxmlformats.org/officeDocument/2006/relationships" xmlns:m="http://schemas.openxmlformats.org/officeDocument/2006/math" xmlns:v="urn:schemas-microsoft-com:vml" xmlns:wp14="http://schemas.microsoft.com/office/word/2010/wordprocessingDrawing" xmlns:wp="http://schemas.openxmlformats.org/drawingml/2006/wordprocessingDrawing" xmlns:w10="urn:schemas-microsoft-com:office:word" xmlns:w="http://schemas.openxmlformats.org/wordprocessingml/2006/main" xmlns:w14="http://schemas.microsoft.com/office/word/2010/wordml" xmlns:w15="http://schemas.microsoft.com/office/word/2012/wordml" xmlns:w16cex="http://schemas.microsoft.com/office/word/2018/wordml/cex" xmlns:w16cid="http://schemas.microsoft.com/office/word/2016/wordml/cid" xmlns:w16="http://schemas.microsoft.com/office/word/2018/wordml" xmlns:w16sdtdh="http://schemas.microsoft.com/office/word/2020/wordml/sdtdatahash" xmlns:w16se="http://schemas.microsoft.com/office/word/2015/wordml/symex" xmlns:wpg="http://schemas.microsoft.com/office/word/2010/wordprocessingGroup" xmlns:wpi="http://schemas.microsoft.com/office/word/2010/wordprocessingInk" xmlns:wne="http://schemas.microsoft.com/office/word/2006/wordml" xmlns:wps="http://schemas.microsoft.com/office/word/2010/wordprocessingShape" mc:Ignorable="w14 w15 w16se w16cid w16 w16cex w16sdtdh wp14">
   <w15:person w15:author="David Najda">
     <w15:presenceInfo w15:providerId="AD" w15:userId="S::djhouben@tudelft.nl::f25ada47-97e7-4aa2-9248-2a54395f82f4"/>
+  </w15:person>
+  <w15:person w15:author="Lucas Terlinden-Ruhl Ecuyer">
+    <w15:presenceInfo w15:providerId="AD" w15:userId="S::lterlindenruhl@tudelft.nl::1a0651a7-7d7b-4daf-b6ea-3df91e8646c0"/>
   </w15:person>
 </w15:people>
 </file>

</xml_diff>

<commit_message>
Added comments to the report in the main branch
Comments are related to the CNN model
</commit_message>
<xml_diff>
--- a/Report/dsaie_report_v0.docx
+++ b/Report/dsaie_report_v0.docx
@@ -1334,7 +1334,18 @@
                                 <w:sz w:val="18"/>
                                 <w:szCs w:val="18"/>
                               </w:rPr>
-                              <w:t>applied during tr</w:t>
+                              <w:t xml:space="preserve">applied during </w:t>
+                            </w:r>
+                            <w:proofErr w:type="gramStart"/>
+                            <w:r>
+                              <w:rPr>
+                                <w:i/>
+                                <w:iCs/>
+                                <w:color w:val="44546A" w:themeColor="text2"/>
+                                <w:sz w:val="18"/>
+                                <w:szCs w:val="18"/>
+                              </w:rPr>
+                              <w:t>tr</w:t>
                             </w:r>
                             <w:r>
                               <w:rPr>
@@ -1346,6 +1357,7 @@
                               </w:rPr>
                               <w:t>aining</w:t>
                             </w:r>
+                            <w:proofErr w:type="gramEnd"/>
                           </w:p>
                         </w:txbxContent>
                       </wps:txbx>
@@ -1452,7 +1464,18 @@
                           <w:sz w:val="18"/>
                           <w:szCs w:val="18"/>
                         </w:rPr>
-                        <w:t>applied during tr</w:t>
+                        <w:t xml:space="preserve">applied during </w:t>
+                      </w:r>
+                      <w:proofErr w:type="gramStart"/>
+                      <w:r>
+                        <w:rPr>
+                          <w:i/>
+                          <w:iCs/>
+                          <w:color w:val="44546A" w:themeColor="text2"/>
+                          <w:sz w:val="18"/>
+                          <w:szCs w:val="18"/>
+                        </w:rPr>
+                        <w:t>tr</w:t>
                       </w:r>
                       <w:r>
                         <w:rPr>
@@ -1464,6 +1487,7 @@
                         </w:rPr>
                         <w:t>aining</w:t>
                       </w:r>
+                      <w:proofErr w:type="gramEnd"/>
                     </w:p>
                   </w:txbxContent>
                 </v:textbox>
@@ -1509,11 +1533,19 @@
           <w:lang w:val="en-GB"/>
         </w:rPr>
       </w:pPr>
+      <w:commentRangeStart w:id="6"/>
       <w:r>
         <w:rPr>
           <w:lang w:val="en-GB"/>
         </w:rPr>
         <w:t>2 dynamic inputs: The WD and the q of the previous timestep</w:t>
+      </w:r>
+      <w:commentRangeEnd w:id="6"/>
+      <w:r>
+        <w:rPr>
+          <w:rStyle w:val="CommentReference"/>
+        </w:rPr>
+        <w:commentReference w:id="6"/>
       </w:r>
     </w:p>
     <w:p>
@@ -1919,8 +1951,20 @@
                                 <w:sz w:val="18"/>
                                 <w:szCs w:val="18"/>
                               </w:rPr>
-                              <w:t xml:space="preserve"> testing</w:t>
+                              <w:t xml:space="preserve"> </w:t>
                             </w:r>
+                            <w:proofErr w:type="gramStart"/>
+                            <w:r>
+                              <w:rPr>
+                                <w:i/>
+                                <w:iCs/>
+                                <w:color w:val="44546A" w:themeColor="text2"/>
+                                <w:sz w:val="18"/>
+                                <w:szCs w:val="18"/>
+                              </w:rPr>
+                              <w:t>testing</w:t>
+                            </w:r>
+                            <w:proofErr w:type="gramEnd"/>
                           </w:p>
                         </w:txbxContent>
                       </wps:txbx>
@@ -2033,8 +2077,20 @@
                           <w:sz w:val="18"/>
                           <w:szCs w:val="18"/>
                         </w:rPr>
-                        <w:t xml:space="preserve"> testing</w:t>
+                        <w:t xml:space="preserve"> </w:t>
                       </w:r>
+                      <w:proofErr w:type="gramStart"/>
+                      <w:r>
+                        <w:rPr>
+                          <w:i/>
+                          <w:iCs/>
+                          <w:color w:val="44546A" w:themeColor="text2"/>
+                          <w:sz w:val="18"/>
+                          <w:szCs w:val="18"/>
+                        </w:rPr>
+                        <w:t>testing</w:t>
+                      </w:r>
+                      <w:proofErr w:type="gramEnd"/>
                     </w:p>
                   </w:txbxContent>
                 </v:textbox>
@@ -2312,7 +2368,7 @@
           <w:lang w:val="en-GB"/>
         </w:rPr>
       </w:pPr>
-      <w:bookmarkStart w:id="6" w:name="_Toc154066172"/>
+      <w:bookmarkStart w:id="7" w:name="_Toc154066172"/>
       <w:r>
         <w:rPr>
           <w:bCs/>
@@ -2328,7 +2384,7 @@
         </w:rPr>
         <w:t>LSTM</w:t>
       </w:r>
-      <w:bookmarkEnd w:id="6"/>
+      <w:bookmarkEnd w:id="7"/>
     </w:p>
     <w:p>
       <w:pPr>
@@ -2355,7 +2411,7 @@
           <w:lang w:val="en-GB"/>
         </w:rPr>
       </w:pPr>
-      <w:bookmarkStart w:id="7" w:name="_Toc154066173"/>
+      <w:bookmarkStart w:id="8" w:name="_Toc154066173"/>
       <w:r>
         <w:rPr>
           <w:bCs/>
@@ -2363,7 +2419,7 @@
         </w:rPr>
         <w:t>GNN</w:t>
       </w:r>
-      <w:bookmarkEnd w:id="7"/>
+      <w:bookmarkEnd w:id="8"/>
     </w:p>
     <w:p>
       <w:pPr>
@@ -2396,14 +2452,14 @@
           <w:lang w:val="en-GB"/>
         </w:rPr>
       </w:pPr>
-      <w:bookmarkStart w:id="8" w:name="_Toc154066174"/>
+      <w:bookmarkStart w:id="9" w:name="_Toc154066174"/>
       <w:r>
         <w:rPr>
           <w:lang w:val="en-GB"/>
         </w:rPr>
         <w:t>Results</w:t>
       </w:r>
-      <w:bookmarkEnd w:id="8"/>
+      <w:bookmarkEnd w:id="9"/>
     </w:p>
     <w:p>
       <w:pPr>
@@ -2436,14 +2492,14 @@
           <w:lang w:val="en-GB"/>
         </w:rPr>
       </w:pPr>
-      <w:bookmarkStart w:id="9" w:name="_Toc154066175"/>
+      <w:bookmarkStart w:id="10" w:name="_Toc154066175"/>
       <w:r>
         <w:rPr>
           <w:lang w:val="en-GB"/>
         </w:rPr>
         <w:t>Conclusions/recommendations</w:t>
       </w:r>
-      <w:bookmarkEnd w:id="9"/>
+      <w:bookmarkEnd w:id="10"/>
     </w:p>
     <w:p>
       <w:pPr>
@@ -2478,7 +2534,7 @@
         <w:br w:type="page"/>
       </w:r>
     </w:p>
-    <w:bookmarkStart w:id="10" w:name="_Toc154066176" w:displacedByCustomXml="next"/>
+    <w:bookmarkStart w:id="11" w:name="_Toc154066176" w:displacedByCustomXml="next"/>
     <w:sdt>
       <w:sdtPr>
         <w:rPr>
@@ -2510,14 +2566,13 @@
             </w:rPr>
             <w:t>References</w:t>
           </w:r>
-          <w:bookmarkEnd w:id="10"/>
+          <w:bookmarkEnd w:id="11"/>
         </w:p>
         <w:sdt>
           <w:sdtPr>
             <w:id w:val="-573587230"/>
             <w:bibliography/>
           </w:sdtPr>
-          <w:sdtEndPr/>
           <w:sdtContent>
             <w:p>
               <w:r>
@@ -2575,7 +2630,7 @@
           <w:lang w:val="en-GB"/>
         </w:rPr>
       </w:pPr>
-      <w:bookmarkStart w:id="11" w:name="_Toc154066177"/>
+      <w:bookmarkStart w:id="12" w:name="_Toc154066177"/>
       <w:r>
         <w:rPr>
           <w:lang w:val="en-GB"/>
@@ -2583,7 +2638,7 @@
         <w:lastRenderedPageBreak/>
         <w:t>Appendix A: [placeholder]</w:t>
       </w:r>
-      <w:bookmarkEnd w:id="11"/>
+      <w:bookmarkEnd w:id="12"/>
     </w:p>
     <w:p>
       <w:pPr>
@@ -2680,24 +2735,43 @@
       </w:r>
     </w:p>
   </w:comment>
+  <w:comment w:id="6" w:author="Lucas Terlinden-Ruhl Ecuyer" w:date="2023-12-22T13:04:00Z" w:initials="LT">
+    <w:p>
+      <w:pPr>
+        <w:pStyle w:val="CommentText"/>
+      </w:pPr>
+      <w:r>
+        <w:rPr>
+          <w:rStyle w:val="CommentReference"/>
+        </w:rPr>
+        <w:annotationRef/>
+      </w:r>
+      <w:r>
+        <w:t>I think the CNN will estimate all outputs at once. This is only true for an LSTM.</w:t>
+      </w:r>
+    </w:p>
+  </w:comment>
 </w:comments>
 </file>
 
 <file path=word/commentsExtended.xml><?xml version="1.0" encoding="utf-8"?>
 <w15:commentsEx xmlns:wpc="http://schemas.microsoft.com/office/word/2010/wordprocessingCanvas" xmlns:cx="http://schemas.microsoft.com/office/drawing/2014/chartex" xmlns:cx1="http://schemas.microsoft.com/office/drawing/2015/9/8/chartex" xmlns:cx2="http://schemas.microsoft.com/office/drawing/2015/10/21/chartex" xmlns:cx3="http://schemas.microsoft.com/office/drawing/2016/5/9/chartex" xmlns:cx4="http://schemas.microsoft.com/office/drawing/2016/5/10/chartex" xmlns:cx5="http://schemas.microsoft.com/office/drawing/2016/5/11/chartex" xmlns:cx6="http://schemas.microsoft.com/office/drawing/2016/5/12/chartex" xmlns:cx7="http://schemas.microsoft.com/office/drawing/2016/5/13/chartex" xmlns:cx8="http://schemas.microsoft.com/office/drawing/2016/5/14/chartex" xmlns:mc="http://schemas.openxmlformats.org/markup-compatibility/2006" xmlns:aink="http://schemas.microsoft.com/office/drawing/2016/ink" xmlns:am3d="http://schemas.microsoft.com/office/drawing/2017/model3d" xmlns:o="urn:schemas-microsoft-com:office:office" xmlns:oel="http://schemas.microsoft.com/office/2019/extlst" xmlns:r="http://schemas.openxmlformats.org/officeDocument/2006/relationships" xmlns:m="http://schemas.openxmlformats.org/officeDocument/2006/math" xmlns:v="urn:schemas-microsoft-com:vml" xmlns:wp14="http://schemas.microsoft.com/office/word/2010/wordprocessingDrawing" xmlns:wp="http://schemas.openxmlformats.org/drawingml/2006/wordprocessingDrawing" xmlns:w10="urn:schemas-microsoft-com:office:word" xmlns:w="http://schemas.openxmlformats.org/wordprocessingml/2006/main" xmlns:w14="http://schemas.microsoft.com/office/word/2010/wordml" xmlns:w15="http://schemas.microsoft.com/office/word/2012/wordml" xmlns:w16cex="http://schemas.microsoft.com/office/word/2018/wordml/cex" xmlns:w16cid="http://schemas.microsoft.com/office/word/2016/wordml/cid" xmlns:w16="http://schemas.microsoft.com/office/word/2018/wordml" xmlns:w16sdtdh="http://schemas.microsoft.com/office/word/2020/wordml/sdtdatahash" xmlns:w16se="http://schemas.microsoft.com/office/word/2015/wordml/symex" xmlns:wpg="http://schemas.microsoft.com/office/word/2010/wordprocessingGroup" xmlns:wpi="http://schemas.microsoft.com/office/word/2010/wordprocessingInk" xmlns:wne="http://schemas.microsoft.com/office/word/2006/wordml" xmlns:wps="http://schemas.microsoft.com/office/word/2010/wordprocessingShape" mc:Ignorable="w14 w15 w16se w16cid w16 w16cex w16sdtdh wp14">
   <w15:commentEx w15:paraId="6C36C0BF" w15:done="0"/>
+  <w15:commentEx w15:paraId="0AFF318C" w15:done="0"/>
 </w15:commentsEx>
 </file>
 
 <file path=word/commentsExtensible.xml><?xml version="1.0" encoding="utf-8"?>
 <w16cex:commentsExtensible xmlns:wpc="http://schemas.microsoft.com/office/word/2010/wordprocessingCanvas" xmlns:cx="http://schemas.microsoft.com/office/drawing/2014/chartex" xmlns:cx1="http://schemas.microsoft.com/office/drawing/2015/9/8/chartex" xmlns:cx2="http://schemas.microsoft.com/office/drawing/2015/10/21/chartex" xmlns:cx3="http://schemas.microsoft.com/office/drawing/2016/5/9/chartex" xmlns:cx4="http://schemas.microsoft.com/office/drawing/2016/5/10/chartex" xmlns:cx5="http://schemas.microsoft.com/office/drawing/2016/5/11/chartex" xmlns:cx6="http://schemas.microsoft.com/office/drawing/2016/5/12/chartex" xmlns:cx7="http://schemas.microsoft.com/office/drawing/2016/5/13/chartex" xmlns:cx8="http://schemas.microsoft.com/office/drawing/2016/5/14/chartex" xmlns:cr="http://schemas.microsoft.com/office/comments/2020/reactions" xmlns:mc="http://schemas.openxmlformats.org/markup-compatibility/2006" xmlns:aink="http://schemas.microsoft.com/office/drawing/2016/ink" xmlns:am3d="http://schemas.microsoft.com/office/drawing/2017/model3d" xmlns:o="urn:schemas-microsoft-com:office:office" xmlns:oel="http://schemas.microsoft.com/office/2019/extlst" xmlns:r="http://schemas.openxmlformats.org/officeDocument/2006/relationships" xmlns:m="http://schemas.openxmlformats.org/officeDocument/2006/math" xmlns:v="urn:schemas-microsoft-com:vml" xmlns:wp14="http://schemas.microsoft.com/office/word/2010/wordprocessingDrawing" xmlns:wp="http://schemas.openxmlformats.org/drawingml/2006/wordprocessingDrawing" xmlns:w10="urn:schemas-microsoft-com:office:word" xmlns:w="http://schemas.openxmlformats.org/wordprocessingml/2006/main" xmlns:w14="http://schemas.microsoft.com/office/word/2010/wordml" xmlns:w15="http://schemas.microsoft.com/office/word/2012/wordml" xmlns:w16cex="http://schemas.microsoft.com/office/word/2018/wordml/cex" xmlns:w16cid="http://schemas.microsoft.com/office/word/2016/wordml/cid" xmlns:w16="http://schemas.microsoft.com/office/word/2018/wordml" xmlns:w16sdtdh="http://schemas.microsoft.com/office/word/2020/wordml/sdtdatahash" xmlns:w16se="http://schemas.microsoft.com/office/word/2015/wordml/symex" xmlns:wpg="http://schemas.microsoft.com/office/word/2010/wordprocessingGroup" xmlns:wpi="http://schemas.microsoft.com/office/word/2010/wordprocessingInk" xmlns:wne="http://schemas.microsoft.com/office/word/2006/wordml" xmlns:wps="http://schemas.microsoft.com/office/word/2010/wordprocessingShape" mc:Ignorable="w14 w15 w16se w16cid w16 w16cex w16sdtdh cr wp14">
   <w16cex:commentExtensible w16cex:durableId="62F1D0AC" w16cex:dateUtc="2023-12-21T13:50:00Z"/>
+  <w16cex:commentExtensible w16cex:durableId="5AD22591" w16cex:dateUtc="2023-12-22T12:04:00Z"/>
 </w16cex:commentsExtensible>
 </file>
 
 <file path=word/commentsIds.xml><?xml version="1.0" encoding="utf-8"?>
 <w16cid:commentsIds xmlns:wpc="http://schemas.microsoft.com/office/word/2010/wordprocessingCanvas" xmlns:cx="http://schemas.microsoft.com/office/drawing/2014/chartex" xmlns:cx1="http://schemas.microsoft.com/office/drawing/2015/9/8/chartex" xmlns:cx2="http://schemas.microsoft.com/office/drawing/2015/10/21/chartex" xmlns:cx3="http://schemas.microsoft.com/office/drawing/2016/5/9/chartex" xmlns:cx4="http://schemas.microsoft.com/office/drawing/2016/5/10/chartex" xmlns:cx5="http://schemas.microsoft.com/office/drawing/2016/5/11/chartex" xmlns:cx6="http://schemas.microsoft.com/office/drawing/2016/5/12/chartex" xmlns:cx7="http://schemas.microsoft.com/office/drawing/2016/5/13/chartex" xmlns:cx8="http://schemas.microsoft.com/office/drawing/2016/5/14/chartex" xmlns:mc="http://schemas.openxmlformats.org/markup-compatibility/2006" xmlns:aink="http://schemas.microsoft.com/office/drawing/2016/ink" xmlns:am3d="http://schemas.microsoft.com/office/drawing/2017/model3d" xmlns:o="urn:schemas-microsoft-com:office:office" xmlns:oel="http://schemas.microsoft.com/office/2019/extlst" xmlns:r="http://schemas.openxmlformats.org/officeDocument/2006/relationships" xmlns:m="http://schemas.openxmlformats.org/officeDocument/2006/math" xmlns:v="urn:schemas-microsoft-com:vml" xmlns:wp14="http://schemas.microsoft.com/office/word/2010/wordprocessingDrawing" xmlns:wp="http://schemas.openxmlformats.org/drawingml/2006/wordprocessingDrawing" xmlns:w10="urn:schemas-microsoft-com:office:word" xmlns:w="http://schemas.openxmlformats.org/wordprocessingml/2006/main" xmlns:w14="http://schemas.microsoft.com/office/word/2010/wordml" xmlns:w15="http://schemas.microsoft.com/office/word/2012/wordml" xmlns:w16cex="http://schemas.microsoft.com/office/word/2018/wordml/cex" xmlns:w16cid="http://schemas.microsoft.com/office/word/2016/wordml/cid" xmlns:w16="http://schemas.microsoft.com/office/word/2018/wordml" xmlns:w16sdtdh="http://schemas.microsoft.com/office/word/2020/wordml/sdtdatahash" xmlns:w16se="http://schemas.microsoft.com/office/word/2015/wordml/symex" xmlns:wpg="http://schemas.microsoft.com/office/word/2010/wordprocessingGroup" xmlns:wpi="http://schemas.microsoft.com/office/word/2010/wordprocessingInk" xmlns:wne="http://schemas.microsoft.com/office/word/2006/wordml" xmlns:wps="http://schemas.microsoft.com/office/word/2010/wordprocessingShape" mc:Ignorable="w14 w15 w16se w16cid w16 w16cex w16sdtdh wp14">
   <w16cid:commentId w16cid:paraId="6C36C0BF" w16cid:durableId="62F1D0AC"/>
+  <w16cid:commentId w16cid:paraId="0AFF318C" w16cid:durableId="5AD22591"/>
 </w16cid:commentsIds>
 </file>
 
@@ -2769,7 +2843,6 @@
           <w:docPartUnique/>
         </w:docPartObj>
       </w:sdtPr>
-      <w:sdtEndPr/>
       <w:sdtContent>
         <w:r>
           <w:rPr>
@@ -4683,6 +4756,9 @@
 <w15:people xmlns:wpc="http://schemas.microsoft.com/office/word/2010/wordprocessingCanvas" xmlns:cx="http://schemas.microsoft.com/office/drawing/2014/chartex" xmlns:cx1="http://schemas.microsoft.com/office/drawing/2015/9/8/chartex" xmlns:cx2="http://schemas.microsoft.com/office/drawing/2015/10/21/chartex" xmlns:cx3="http://schemas.microsoft.com/office/drawing/2016/5/9/chartex" xmlns:cx4="http://schemas.microsoft.com/office/drawing/2016/5/10/chartex" xmlns:cx5="http://schemas.microsoft.com/office/drawing/2016/5/11/chartex" xmlns:cx6="http://schemas.microsoft.com/office/drawing/2016/5/12/chartex" xmlns:cx7="http://schemas.microsoft.com/office/drawing/2016/5/13/chartex" xmlns:cx8="http://schemas.microsoft.com/office/drawing/2016/5/14/chartex" xmlns:mc="http://schemas.openxmlformats.org/markup-compatibility/2006" xmlns:aink="http://schemas.microsoft.com/office/drawing/2016/ink" xmlns:am3d="http://schemas.microsoft.com/office/drawing/2017/model3d" xmlns:o="urn:schemas-microsoft-com:office:office" xmlns:oel="http://schemas.microsoft.com/office/2019/extlst" xmlns:r="http://schemas.openxmlformats.org/officeDocument/2006/relationships" xmlns:m="http://schemas.openxmlformats.org/officeDocument/2006/math" xmlns:v="urn:schemas-microsoft-com:vml" xmlns:wp14="http://schemas.microsoft.com/office/word/2010/wordprocessingDrawing" xmlns:wp="http://schemas.openxmlformats.org/drawingml/2006/wordprocessingDrawing" xmlns:w10="urn:schemas-microsoft-com:office:word" xmlns:w="http://schemas.openxmlformats.org/wordprocessingml/2006/main" xmlns:w14="http://schemas.microsoft.com/office/word/2010/wordml" xmlns:w15="http://schemas.microsoft.com/office/word/2012/wordml" xmlns:w16cex="http://schemas.microsoft.com/office/word/2018/wordml/cex" xmlns:w16cid="http://schemas.microsoft.com/office/word/2016/wordml/cid" xmlns:w16="http://schemas.microsoft.com/office/word/2018/wordml" xmlns:w16sdtdh="http://schemas.microsoft.com/office/word/2020/wordml/sdtdatahash" xmlns:w16se="http://schemas.microsoft.com/office/word/2015/wordml/symex" xmlns:wpg="http://schemas.microsoft.com/office/word/2010/wordprocessingGroup" xmlns:wpi="http://schemas.microsoft.com/office/word/2010/wordprocessingInk" xmlns:wne="http://schemas.microsoft.com/office/word/2006/wordml" xmlns:wps="http://schemas.microsoft.com/office/word/2010/wordprocessingShape" mc:Ignorable="w14 w15 w16se w16cid w16 w16cex w16sdtdh wp14">
   <w15:person w15:author="David Najda">
     <w15:presenceInfo w15:providerId="AD" w15:userId="S::djhouben@tudelft.nl::f25ada47-97e7-4aa2-9248-2a54395f82f4"/>
+  </w15:person>
+  <w15:person w15:author="Lucas Terlinden-Ruhl Ecuyer">
+    <w15:presenceInfo w15:providerId="AD" w15:userId="S::lterlindenruhl@tudelft.nl::1a0651a7-7d7b-4daf-b6ea-3df91e8646c0"/>
   </w15:person>
 </w15:people>
 </file>

</xml_diff>